<commit_message>
Question 5 is solved
</commit_message>
<xml_diff>
--- a/Section 2.docx
+++ b/Section 2.docx
@@ -115,7 +115,15 @@
         <w:t>ε</w:t>
       </w:r>
       <w:r>
-        <w:t>), (qi+1, a)) for each i from {1, 2, 3, 4, 5, 6}</w:t>
+        <w:t xml:space="preserve">), (qi+1, a)) for each </w:t>
+      </w:r>
+      <w:proofErr w:type="spellStart"/>
+      <w:r>
+        <w:t>i</w:t>
+      </w:r>
+      <w:proofErr w:type="spellEnd"/>
+      <w:r>
+        <w:t xml:space="preserve"> from {1, 2, 3, 4, 5, 6}</w:t>
       </w:r>
       <w:r>
         <w:br/>
@@ -268,7 +276,15 @@
         <w:t>ε</w:t>
       </w:r>
       <w:r>
-        <w:t>)) for each i from {1, 2, 3, 4, 5, 6}</w:t>
+        <w:t xml:space="preserve">)) for each </w:t>
+      </w:r>
+      <w:proofErr w:type="spellStart"/>
+      <w:r>
+        <w:t>i</w:t>
+      </w:r>
+      <w:proofErr w:type="spellEnd"/>
+      <w:r>
+        <w:t xml:space="preserve"> from {1, 2, 3, 4, 5, 6}</w:t>
       </w:r>
       <w:r>
         <w:br/>
@@ -327,7 +343,15 @@
         </w:numPr>
       </w:pPr>
       <w:r>
-        <w:t>For L_a a grammar is:</w:t>
+        <w:t xml:space="preserve">For </w:t>
+      </w:r>
+      <w:proofErr w:type="spellStart"/>
+      <w:r>
+        <w:t>L_a</w:t>
+      </w:r>
+      <w:proofErr w:type="spellEnd"/>
+      <w:r>
+        <w:t xml:space="preserve"> a grammar is:</w:t>
       </w:r>
     </w:p>
     <w:p>
@@ -394,8 +418,13 @@
         <w:sym w:font="Wingdings" w:char="F0E0"/>
       </w:r>
       <w:r>
-        <w:t xml:space="preserve"> a S bbbbbbbb</w:t>
-      </w:r>
+        <w:t xml:space="preserve"> a S </w:t>
+      </w:r>
+      <w:proofErr w:type="spellStart"/>
+      <w:r>
+        <w:t>bbbbbbbb</w:t>
+      </w:r>
+      <w:proofErr w:type="spellEnd"/>
       <w:r>
         <w:br/>
         <w:t>S</w:t>
@@ -427,7 +456,15 @@
         </w:numPr>
       </w:pPr>
       <w:r>
-        <w:t>For L_b a grammar is:</w:t>
+        <w:t xml:space="preserve">For </w:t>
+      </w:r>
+      <w:proofErr w:type="spellStart"/>
+      <w:r>
+        <w:t>L_b</w:t>
+      </w:r>
+      <w:proofErr w:type="spellEnd"/>
+      <w:r>
+        <w:t xml:space="preserve"> a grammar is:</w:t>
       </w:r>
     </w:p>
     <w:p>
@@ -494,10 +531,18 @@
         <w:sym w:font="Wingdings" w:char="F0E0"/>
       </w:r>
       <w:r>
-        <w:t xml:space="preserve"> a</w:t>
-      </w:r>
-      <w:r>
-        <w:t>aaaaaaa S b</w:t>
+        <w:t xml:space="preserve"> </w:t>
+      </w:r>
+      <w:proofErr w:type="spellStart"/>
+      <w:r>
+        <w:t>a</w:t>
+      </w:r>
+      <w:r>
+        <w:t>aaaaaaa</w:t>
+      </w:r>
+      <w:proofErr w:type="spellEnd"/>
+      <w:r>
+        <w:t xml:space="preserve"> S b</w:t>
       </w:r>
       <w:r>
         <w:br/>
@@ -530,16 +575,2573 @@
       </w:pPr>
     </w:p>
     <w:p>
-      <w:pPr>
-        <w:pStyle w:val="ListParagraph"/>
-      </w:pPr>
-    </w:p>
-    <w:p>
-      <w:pPr>
-        <w:pStyle w:val="ListParagraph"/>
-      </w:pPr>
+      <w:r>
+        <w:t>Part 1:</w:t>
+      </w:r>
+    </w:p>
+    <w:p>
+      <w:r>
+        <w:t xml:space="preserve">There are 6 possible problems in the 3-peg Hanoi Towers. </w:t>
+      </w:r>
+    </w:p>
+    <w:p>
+      <w:pPr>
+        <w:pStyle w:val="ListParagraph"/>
+        <w:numPr>
+          <w:ilvl w:val="0"/>
+          <w:numId w:val="2"/>
+        </w:numPr>
+      </w:pPr>
+      <w:r>
+        <w:t>Appling the algorithm for special case of 1 disc:</w:t>
+      </w:r>
+    </w:p>
+    <w:p>
+      <w:pPr>
+        <w:pStyle w:val="ListParagraph"/>
+      </w:pPr>
+      <w:r>
+        <w:t>to the special case of 1 disc:</w:t>
+      </w:r>
+    </w:p>
+    <w:p>
+      <w:pPr>
+        <w:pStyle w:val="ListParagraph"/>
+      </w:pPr>
+      <w:r>
+        <w:t xml:space="preserve">1 disc from 0 to 1 </w:t>
+      </w:r>
+      <w:r>
+        <w:sym w:font="Wingdings" w:char="F0E0"/>
+      </w:r>
+      <w:r>
+        <w:t xml:space="preserve"> print 01</w:t>
+      </w:r>
+    </w:p>
+    <w:p>
+      <w:pPr>
+        <w:pStyle w:val="ListParagraph"/>
+      </w:pPr>
+      <w:r>
+        <w:t xml:space="preserve">1 disc from 0 to 2 </w:t>
+      </w:r>
+      <w:r>
+        <w:sym w:font="Wingdings" w:char="F0E0"/>
+      </w:r>
+      <w:r>
+        <w:t xml:space="preserve"> print 02</w:t>
+      </w:r>
+    </w:p>
+    <w:p>
+      <w:pPr>
+        <w:pStyle w:val="ListParagraph"/>
+      </w:pPr>
+      <w:r>
+        <w:t xml:space="preserve">1 disc from 1 to 0 </w:t>
+      </w:r>
+      <w:r>
+        <w:sym w:font="Wingdings" w:char="F0E0"/>
+      </w:r>
+      <w:r>
+        <w:t xml:space="preserve"> print 10</w:t>
+      </w:r>
+    </w:p>
+    <w:p>
+      <w:pPr>
+        <w:pStyle w:val="ListParagraph"/>
+      </w:pPr>
+      <w:r>
+        <w:t xml:space="preserve">1 disc from 1 to 2 </w:t>
+      </w:r>
+      <w:r>
+        <w:sym w:font="Wingdings" w:char="F0E0"/>
+      </w:r>
+      <w:r>
+        <w:t xml:space="preserve"> print 12</w:t>
+      </w:r>
+    </w:p>
+    <w:p>
+      <w:pPr>
+        <w:pStyle w:val="ListParagraph"/>
+      </w:pPr>
+      <w:r>
+        <w:t xml:space="preserve">1 disc from 2 to 0 </w:t>
+      </w:r>
+      <w:r>
+        <w:sym w:font="Wingdings" w:char="F0E0"/>
+      </w:r>
+      <w:r>
+        <w:t xml:space="preserve"> print 20</w:t>
+      </w:r>
+    </w:p>
+    <w:p>
+      <w:pPr>
+        <w:pStyle w:val="ListParagraph"/>
+      </w:pPr>
+      <w:r>
+        <w:t xml:space="preserve">1 disc from 2 to 1 </w:t>
+      </w:r>
+      <w:r>
+        <w:sym w:font="Wingdings" w:char="F0E0"/>
+      </w:r>
+      <w:r>
+        <w:t xml:space="preserve"> print 21</w:t>
+      </w:r>
+    </w:p>
+    <w:p>
+      <w:pPr>
+        <w:pStyle w:val="ListParagraph"/>
+        <w:numPr>
+          <w:ilvl w:val="0"/>
+          <w:numId w:val="2"/>
+        </w:numPr>
+      </w:pPr>
+      <w:r>
+        <w:t>Appling the algorithm for special case of N discs:</w:t>
+      </w:r>
+    </w:p>
+    <w:p>
+      <w:pPr>
+        <w:pStyle w:val="ListParagraph"/>
+      </w:pPr>
+      <w:r>
+        <w:t xml:space="preserve">N discs from 0 to 1 </w:t>
+      </w:r>
+      <w:r>
+        <w:sym w:font="Wingdings" w:char="F0E0"/>
+      </w:r>
+      <w:r>
+        <w:t xml:space="preserve"> </w:t>
+      </w:r>
+      <w:r>
+        <w:t>(N – 1) discs from 0 to 2; print 01; (N – 1) discs from 2 to 1</w:t>
+      </w:r>
+    </w:p>
+    <w:p>
+      <w:pPr>
+        <w:pStyle w:val="ListParagraph"/>
+      </w:pPr>
+      <w:r>
+        <w:t xml:space="preserve">N discs from 0 to 2 </w:t>
+      </w:r>
+      <w:r>
+        <w:sym w:font="Wingdings" w:char="F0E0"/>
+      </w:r>
+      <w:r>
+        <w:t xml:space="preserve"> </w:t>
+      </w:r>
+      <w:r>
+        <w:t>(N – 1) discs from 0 to 1; print 02; (N – 1) discs from 1 to 2</w:t>
+      </w:r>
+    </w:p>
+    <w:p>
+      <w:pPr>
+        <w:pStyle w:val="ListParagraph"/>
+      </w:pPr>
+      <w:r>
+        <w:t xml:space="preserve">N discs from 1 to 0 </w:t>
+      </w:r>
+      <w:r>
+        <w:sym w:font="Wingdings" w:char="F0E0"/>
+      </w:r>
+      <w:r>
+        <w:t xml:space="preserve"> </w:t>
+      </w:r>
+      <w:r>
+        <w:t>(N – 1) discs from 1 to 2; print 10; (N – 1) discs from 2 to 0</w:t>
+      </w:r>
+    </w:p>
+    <w:p>
+      <w:pPr>
+        <w:pStyle w:val="ListParagraph"/>
+      </w:pPr>
+      <w:r>
+        <w:t xml:space="preserve">N discs from 1 to 2 </w:t>
+      </w:r>
+      <w:r>
+        <w:sym w:font="Wingdings" w:char="F0E0"/>
+      </w:r>
+      <w:r>
+        <w:t> (N – 1) discs from 1 to 0; print 12; (N – 1) discs from 0 to 2</w:t>
+      </w:r>
+    </w:p>
+    <w:p>
+      <w:pPr>
+        <w:pStyle w:val="ListParagraph"/>
+      </w:pPr>
+      <w:r>
+        <w:t xml:space="preserve">N discs from 2 to 0 </w:t>
+      </w:r>
+      <w:r>
+        <w:sym w:font="Wingdings" w:char="F0E0"/>
+      </w:r>
+      <w:r>
+        <w:t xml:space="preserve"> </w:t>
+      </w:r>
+      <w:r>
+        <w:t>(N – 1) discs from 2 to 1; print 20; (N – 1) discs from 1 to 0</w:t>
+      </w:r>
+    </w:p>
+    <w:p>
+      <w:pPr>
+        <w:pStyle w:val="ListParagraph"/>
+      </w:pPr>
+      <w:r>
+        <w:t xml:space="preserve">N discs from 2 to 1 </w:t>
+      </w:r>
+      <w:r>
+        <w:sym w:font="Wingdings" w:char="F0E0"/>
+      </w:r>
+      <w:r>
+        <w:t xml:space="preserve"> </w:t>
+      </w:r>
+      <w:r>
+        <w:t>(N – 1) discs from 2 to 0; print 21; (N – 1) discs from 0 to 1</w:t>
+      </w:r>
+    </w:p>
+    <w:p>
+      <w:r>
+        <w:t>Now we introduce 6 variables:</w:t>
+      </w:r>
+    </w:p>
+    <w:p>
+      <w:r>
+        <w:t>A = from 0 to 1</w:t>
+      </w:r>
+    </w:p>
+    <w:p>
+      <w:r>
+        <w:t>B = from 0 to 2</w:t>
+      </w:r>
+    </w:p>
+    <w:p>
+      <w:r>
+        <w:t>C = from 1 to 0</w:t>
+      </w:r>
+    </w:p>
+    <w:p>
+      <w:r>
+        <w:t>D = from 1 to 2</w:t>
+      </w:r>
+    </w:p>
+    <w:p>
+      <w:r>
+        <w:t>E = from 2 to 0</w:t>
+      </w:r>
+    </w:p>
+    <w:p>
+      <w:r>
+        <w:t>F = from 2 to 1</w:t>
+      </w:r>
+    </w:p>
+    <w:p>
+      <w:r>
+        <w:t>Finally, plugin the introduced variables in the algorithm above omitting “print” and the</w:t>
+      </w:r>
+      <w:r>
+        <w:t xml:space="preserve"> </w:t>
+      </w:r>
+      <w:r>
+        <w:t>indicated</w:t>
+      </w:r>
+      <w:r>
+        <w:t xml:space="preserve"> </w:t>
+      </w:r>
+      <w:r>
+        <w:t>numbers of discs:</w:t>
+      </w:r>
+    </w:p>
+    <w:tbl>
+      <w:tblPr>
+        <w:tblW w:w="10365" w:type="dxa"/>
+        <w:tblBorders>
+          <w:top w:val="single" w:sz="6" w:space="0" w:color="auto"/>
+          <w:left w:val="single" w:sz="6" w:space="0" w:color="auto"/>
+          <w:bottom w:val="single" w:sz="6" w:space="0" w:color="auto"/>
+          <w:right w:val="single" w:sz="6" w:space="0" w:color="auto"/>
+          <w:insideH w:val="single" w:sz="6" w:space="0" w:color="auto"/>
+          <w:insideV w:val="single" w:sz="6" w:space="0" w:color="auto"/>
+        </w:tblBorders>
+        <w:tblLayout w:type="fixed"/>
+        <w:tblLook w:val="04A0" w:firstRow="1" w:lastRow="0" w:firstColumn="1" w:lastColumn="0" w:noHBand="0" w:noVBand="1"/>
+      </w:tblPr>
+      <w:tblGrid>
+        <w:gridCol w:w="2115"/>
+        <w:gridCol w:w="6135"/>
+        <w:gridCol w:w="585"/>
+        <w:gridCol w:w="1530"/>
+      </w:tblGrid>
+      <w:tr>
+        <w:trPr>
+          <w:gridAfter w:val="1"/>
+          <w:wAfter w:w="1530" w:type="dxa"/>
+        </w:trPr>
+        <w:tc>
+          <w:tcPr>
+            <w:tcW w:w="2115" w:type="dxa"/>
+            <w:tcBorders>
+              <w:top w:val="single" w:sz="4" w:space="0" w:color="auto"/>
+              <w:left w:val="single" w:sz="4" w:space="0" w:color="auto"/>
+              <w:bottom w:val="single" w:sz="4" w:space="0" w:color="auto"/>
+              <w:right w:val="single" w:sz="4" w:space="0" w:color="auto"/>
+            </w:tcBorders>
+            <w:vAlign w:val="center"/>
+            <w:hideMark/>
+          </w:tcPr>
+          <w:p>
+            <w:r>
+              <w:rPr>
+                <w:i/>
+                <w:iCs/>
+              </w:rPr>
+              <w:t xml:space="preserve">A </w:t>
+            </w:r>
+            <w:r>
+              <w:sym w:font="Symbol" w:char="F0AE"/>
+            </w:r>
+            <w:r>
+              <w:t xml:space="preserve"> 01 </w:t>
+            </w:r>
+            <w:r>
+              <w:br/>
+            </w:r>
+            <w:r>
+              <w:rPr>
+                <w:i/>
+                <w:iCs/>
+              </w:rPr>
+              <w:t xml:space="preserve">B </w:t>
+            </w:r>
+            <w:r>
+              <w:sym w:font="Symbol" w:char="F0AE"/>
+            </w:r>
+            <w:r>
+              <w:t xml:space="preserve"> 02 </w:t>
+            </w:r>
+            <w:r>
+              <w:br/>
+            </w:r>
+            <w:r>
+              <w:rPr>
+                <w:i/>
+                <w:iCs/>
+              </w:rPr>
+              <w:t xml:space="preserve">C </w:t>
+            </w:r>
+            <w:r>
+              <w:sym w:font="Symbol" w:char="F0AE"/>
+            </w:r>
+            <w:r>
+              <w:t xml:space="preserve"> 10 </w:t>
+            </w:r>
+            <w:r>
+              <w:br/>
+            </w:r>
+            <w:r>
+              <w:rPr>
+                <w:i/>
+                <w:iCs/>
+              </w:rPr>
+              <w:t xml:space="preserve">D </w:t>
+            </w:r>
+            <w:r>
+              <w:sym w:font="Symbol" w:char="F0AE"/>
+            </w:r>
+            <w:r>
+              <w:t xml:space="preserve"> 12 </w:t>
+            </w:r>
+            <w:r>
+              <w:br/>
+            </w:r>
+            <w:r>
+              <w:rPr>
+                <w:i/>
+                <w:iCs/>
+              </w:rPr>
+              <w:t xml:space="preserve">E </w:t>
+            </w:r>
+            <w:r>
+              <w:sym w:font="Symbol" w:char="F0AE"/>
+            </w:r>
+            <w:r>
+              <w:t xml:space="preserve"> 20 </w:t>
+            </w:r>
+            <w:r>
+              <w:br/>
+            </w:r>
+            <w:r>
+              <w:rPr>
+                <w:i/>
+                <w:iCs/>
+              </w:rPr>
+              <w:t xml:space="preserve">F </w:t>
+            </w:r>
+            <w:r>
+              <w:sym w:font="Symbol" w:char="F0AE"/>
+            </w:r>
+            <w:r>
+              <w:t xml:space="preserve"> 21 </w:t>
+            </w:r>
+          </w:p>
+        </w:tc>
+        <w:tc>
+          <w:tcPr>
+            <w:tcW w:w="6720" w:type="dxa"/>
+            <w:gridSpan w:val="2"/>
+            <w:tcBorders>
+              <w:top w:val="single" w:sz="4" w:space="0" w:color="auto"/>
+              <w:left w:val="single" w:sz="4" w:space="0" w:color="auto"/>
+              <w:bottom w:val="single" w:sz="4" w:space="0" w:color="auto"/>
+              <w:right w:val="single" w:sz="4" w:space="0" w:color="auto"/>
+            </w:tcBorders>
+            <w:vAlign w:val="center"/>
+            <w:hideMark/>
+          </w:tcPr>
+          <w:p>
+            <w:pPr>
+              <w:rPr>
+                <w:i/>
+                <w:iCs/>
+              </w:rPr>
+            </w:pPr>
+            <w:r>
+              <w:rPr>
+                <w:i/>
+                <w:iCs/>
+              </w:rPr>
+              <w:t xml:space="preserve">A </w:t>
+            </w:r>
+            <w:r>
+              <w:sym w:font="Symbol" w:char="F0AE"/>
+            </w:r>
+            <w:r>
+              <w:t xml:space="preserve"> </w:t>
+            </w:r>
+            <w:r>
+              <w:rPr>
+                <w:i/>
+                <w:iCs/>
+              </w:rPr>
+              <w:t>B</w:t>
+            </w:r>
+            <w:r>
+              <w:t>01</w:t>
+            </w:r>
+            <w:r>
+              <w:rPr>
+                <w:i/>
+                <w:iCs/>
+              </w:rPr>
+              <w:t>F</w:t>
+            </w:r>
+            <w:r>
+              <w:rPr>
+                <w:i/>
+                <w:iCs/>
+              </w:rPr>
+              <w:br/>
+              <w:t xml:space="preserve">B </w:t>
+            </w:r>
+            <w:r>
+              <w:sym w:font="Symbol" w:char="F0AE"/>
+            </w:r>
+            <w:r>
+              <w:t xml:space="preserve"> </w:t>
+            </w:r>
+            <w:r>
+              <w:rPr>
+                <w:i/>
+                <w:iCs/>
+              </w:rPr>
+              <w:t>A</w:t>
+            </w:r>
+            <w:r>
+              <w:t>02</w:t>
+            </w:r>
+            <w:r>
+              <w:rPr>
+                <w:i/>
+                <w:iCs/>
+              </w:rPr>
+              <w:t>D</w:t>
+            </w:r>
+            <w:r>
+              <w:rPr>
+                <w:i/>
+                <w:iCs/>
+              </w:rPr>
+              <w:br/>
+              <w:t xml:space="preserve">C </w:t>
+            </w:r>
+            <w:r>
+              <w:sym w:font="Symbol" w:char="F0AE"/>
+            </w:r>
+            <w:r>
+              <w:t xml:space="preserve"> </w:t>
+            </w:r>
+            <w:r>
+              <w:rPr>
+                <w:i/>
+                <w:iCs/>
+              </w:rPr>
+              <w:t>D</w:t>
+            </w:r>
+            <w:r>
+              <w:t>10</w:t>
+            </w:r>
+            <w:r>
+              <w:rPr>
+                <w:i/>
+                <w:iCs/>
+              </w:rPr>
+              <w:t>E</w:t>
+            </w:r>
+            <w:r>
+              <w:rPr>
+                <w:i/>
+                <w:iCs/>
+              </w:rPr>
+              <w:br/>
+              <w:t xml:space="preserve">D </w:t>
+            </w:r>
+            <w:r>
+              <w:sym w:font="Symbol" w:char="F0AE"/>
+            </w:r>
+            <w:r>
+              <w:t xml:space="preserve"> </w:t>
+            </w:r>
+            <w:r>
+              <w:rPr>
+                <w:i/>
+                <w:iCs/>
+              </w:rPr>
+              <w:t>C</w:t>
+            </w:r>
+            <w:r>
+              <w:t>12</w:t>
+            </w:r>
+            <w:r>
+              <w:rPr>
+                <w:i/>
+                <w:iCs/>
+              </w:rPr>
+              <w:t>B</w:t>
+            </w:r>
+            <w:r>
+              <w:rPr>
+                <w:i/>
+                <w:iCs/>
+              </w:rPr>
+              <w:br/>
+              <w:t xml:space="preserve">E </w:t>
+            </w:r>
+            <w:r>
+              <w:sym w:font="Symbol" w:char="F0AE"/>
+            </w:r>
+            <w:r>
+              <w:t xml:space="preserve"> </w:t>
+            </w:r>
+            <w:r>
+              <w:rPr>
+                <w:i/>
+                <w:iCs/>
+              </w:rPr>
+              <w:t>F</w:t>
+            </w:r>
+            <w:r>
+              <w:t>20</w:t>
+            </w:r>
+            <w:r>
+              <w:rPr>
+                <w:i/>
+                <w:iCs/>
+              </w:rPr>
+              <w:t>C</w:t>
+            </w:r>
+            <w:r>
+              <w:rPr>
+                <w:i/>
+                <w:iCs/>
+              </w:rPr>
+              <w:br/>
+              <w:t xml:space="preserve">F </w:t>
+            </w:r>
+            <w:r>
+              <w:sym w:font="Symbol" w:char="F0AE"/>
+            </w:r>
+            <w:r>
+              <w:t xml:space="preserve"> </w:t>
+            </w:r>
+            <w:r>
+              <w:rPr>
+                <w:i/>
+                <w:iCs/>
+              </w:rPr>
+              <w:t>E</w:t>
+            </w:r>
+            <w:r>
+              <w:t>21</w:t>
+            </w:r>
+            <w:r>
+              <w:rPr>
+                <w:i/>
+                <w:iCs/>
+              </w:rPr>
+              <w:t>A</w:t>
+            </w:r>
+          </w:p>
+        </w:tc>
+      </w:tr>
+      <w:tr>
+        <w:trPr>
+          <w:gridAfter w:val="2"/>
+          <w:wAfter w:w="2115" w:type="dxa"/>
+        </w:trPr>
+        <w:tc>
+          <w:tcPr>
+            <w:tcW w:w="8250" w:type="dxa"/>
+            <w:gridSpan w:val="2"/>
+            <w:tcBorders>
+              <w:top w:val="single" w:sz="4" w:space="0" w:color="auto"/>
+              <w:left w:val="single" w:sz="4" w:space="0" w:color="auto"/>
+              <w:bottom w:val="single" w:sz="4" w:space="0" w:color="auto"/>
+              <w:right w:val="single" w:sz="4" w:space="0" w:color="auto"/>
+            </w:tcBorders>
+            <w:vAlign w:val="center"/>
+            <w:hideMark/>
+          </w:tcPr>
+          <w:p>
+            <w:r>
+              <w:lastRenderedPageBreak/>
+              <w:t xml:space="preserve">Thus, the required context-free grammar becomes </w:t>
+            </w:r>
+            <w:r>
+              <w:rPr>
+                <w:i/>
+                <w:iCs/>
+              </w:rPr>
+              <w:t xml:space="preserve">G </w:t>
+            </w:r>
+            <w:r>
+              <w:t>= {</w:t>
+            </w:r>
+            <w:r>
+              <w:sym w:font="Symbol" w:char="F053"/>
+            </w:r>
+            <w:r>
+              <w:t xml:space="preserve">, </w:t>
+            </w:r>
+            <w:r>
+              <w:rPr>
+                <w:i/>
+                <w:iCs/>
+              </w:rPr>
+              <w:t>NT</w:t>
+            </w:r>
+            <w:r>
+              <w:t xml:space="preserve">, </w:t>
+            </w:r>
+            <w:r>
+              <w:rPr>
+                <w:i/>
+                <w:iCs/>
+              </w:rPr>
+              <w:t>R</w:t>
+            </w:r>
+            <w:r>
+              <w:t xml:space="preserve">, </w:t>
+            </w:r>
+            <w:r>
+              <w:rPr>
+                <w:i/>
+                <w:iCs/>
+              </w:rPr>
+              <w:t>S</w:t>
+            </w:r>
+            <w:r>
+              <w:t>}, where</w:t>
+            </w:r>
+          </w:p>
+        </w:tc>
+      </w:tr>
+      <w:tr>
+        <w:tc>
+          <w:tcPr>
+            <w:tcW w:w="8250" w:type="dxa"/>
+            <w:gridSpan w:val="2"/>
+            <w:tcBorders>
+              <w:top w:val="single" w:sz="4" w:space="0" w:color="auto"/>
+              <w:left w:val="single" w:sz="4" w:space="0" w:color="auto"/>
+              <w:bottom w:val="single" w:sz="4" w:space="0" w:color="auto"/>
+              <w:right w:val="single" w:sz="4" w:space="0" w:color="auto"/>
+            </w:tcBorders>
+            <w:vAlign w:val="center"/>
+            <w:hideMark/>
+          </w:tcPr>
+          <w:p>
+            <w:r>
+              <w:sym w:font="Symbol" w:char="F053"/>
+            </w:r>
+            <w:r>
+              <w:t xml:space="preserve"> = {0, 1, 2};</w:t>
+            </w:r>
+          </w:p>
+        </w:tc>
+        <w:tc>
+          <w:tcPr>
+            <w:tcW w:w="2115" w:type="dxa"/>
+            <w:gridSpan w:val="2"/>
+            <w:tcBorders>
+              <w:top w:val="single" w:sz="4" w:space="0" w:color="auto"/>
+              <w:left w:val="single" w:sz="4" w:space="0" w:color="auto"/>
+              <w:bottom w:val="single" w:sz="4" w:space="0" w:color="auto"/>
+              <w:right w:val="single" w:sz="4" w:space="0" w:color="auto"/>
+            </w:tcBorders>
+            <w:vAlign w:val="center"/>
+            <w:hideMark/>
+          </w:tcPr>
+          <w:p/>
+        </w:tc>
+      </w:tr>
+    </w:tbl>
+    <w:p>
+      <w:r>
+        <w:rPr>
+          <w:i/>
+          <w:iCs/>
+        </w:rPr>
+        <w:t xml:space="preserve">NT </w:t>
+      </w:r>
+      <w:r>
+        <w:t>= {</w:t>
+      </w:r>
+      <w:r>
+        <w:rPr>
+          <w:i/>
+          <w:iCs/>
+        </w:rPr>
+        <w:t>A</w:t>
+      </w:r>
+      <w:r>
+        <w:t xml:space="preserve">, </w:t>
+      </w:r>
+      <w:r>
+        <w:rPr>
+          <w:i/>
+          <w:iCs/>
+        </w:rPr>
+        <w:t>B</w:t>
+      </w:r>
+      <w:r>
+        <w:t xml:space="preserve">, </w:t>
+      </w:r>
+      <w:r>
+        <w:rPr>
+          <w:i/>
+          <w:iCs/>
+        </w:rPr>
+        <w:t>C</w:t>
+      </w:r>
+      <w:r>
+        <w:t xml:space="preserve">, </w:t>
+      </w:r>
+      <w:r>
+        <w:rPr>
+          <w:i/>
+          <w:iCs/>
+        </w:rPr>
+        <w:t>D</w:t>
+      </w:r>
+      <w:r>
+        <w:t xml:space="preserve">, </w:t>
+      </w:r>
+      <w:r>
+        <w:rPr>
+          <w:i/>
+          <w:iCs/>
+        </w:rPr>
+        <w:t>E</w:t>
+      </w:r>
+      <w:r>
+        <w:t xml:space="preserve">, </w:t>
+      </w:r>
+      <w:r>
+        <w:rPr>
+          <w:i/>
+          <w:iCs/>
+        </w:rPr>
+        <w:t>F</w:t>
+      </w:r>
+      <w:r>
+        <w:t>};</w:t>
+      </w:r>
+      <w:r>
+        <w:br/>
+      </w:r>
+      <w:r>
+        <w:rPr>
+          <w:i/>
+          <w:iCs/>
+        </w:rPr>
+        <w:t xml:space="preserve">R </w:t>
+      </w:r>
+      <w:r>
+        <w:t xml:space="preserve">= </w:t>
+      </w:r>
+      <w:proofErr w:type="gramStart"/>
+      <w:r>
+        <w:t xml:space="preserve">{ </w:t>
+      </w:r>
+      <w:r>
+        <w:rPr>
+          <w:i/>
+          <w:iCs/>
+        </w:rPr>
+        <w:t>A</w:t>
+      </w:r>
+      <w:proofErr w:type="gramEnd"/>
+      <w:r>
+        <w:rPr>
+          <w:i/>
+          <w:iCs/>
+        </w:rPr>
+        <w:t xml:space="preserve"> </w:t>
+      </w:r>
+      <w:r>
+        <w:sym w:font="Symbol" w:char="F0AE"/>
+      </w:r>
+      <w:r>
+        <w:t xml:space="preserve"> 01, </w:t>
+      </w:r>
+      <w:r>
+        <w:rPr>
+          <w:i/>
+          <w:iCs/>
+        </w:rPr>
+        <w:t xml:space="preserve">A </w:t>
+      </w:r>
+      <w:r>
+        <w:sym w:font="Symbol" w:char="F0AE"/>
+      </w:r>
+      <w:r>
+        <w:t xml:space="preserve"> </w:t>
+      </w:r>
+      <w:r>
+        <w:rPr>
+          <w:i/>
+          <w:iCs/>
+        </w:rPr>
+        <w:t>B</w:t>
+      </w:r>
+      <w:r>
+        <w:t>01</w:t>
+      </w:r>
+      <w:r>
+        <w:rPr>
+          <w:i/>
+          <w:iCs/>
+        </w:rPr>
+        <w:t>F</w:t>
+      </w:r>
+      <w:r>
+        <w:t xml:space="preserve">, </w:t>
+      </w:r>
+      <w:r>
+        <w:rPr>
+          <w:i/>
+          <w:iCs/>
+        </w:rPr>
+        <w:t xml:space="preserve">B </w:t>
+      </w:r>
+      <w:r>
+        <w:sym w:font="Symbol" w:char="F0AE"/>
+      </w:r>
+      <w:r>
+        <w:t xml:space="preserve"> 02, </w:t>
+      </w:r>
+      <w:r>
+        <w:rPr>
+          <w:i/>
+          <w:iCs/>
+        </w:rPr>
+        <w:t xml:space="preserve">B </w:t>
+      </w:r>
+      <w:r>
+        <w:sym w:font="Symbol" w:char="F0AE"/>
+      </w:r>
+      <w:r>
+        <w:t xml:space="preserve"> </w:t>
+      </w:r>
+      <w:r>
+        <w:rPr>
+          <w:i/>
+          <w:iCs/>
+        </w:rPr>
+        <w:t>A</w:t>
+      </w:r>
+      <w:r>
+        <w:t>02</w:t>
+      </w:r>
+      <w:r>
+        <w:rPr>
+          <w:i/>
+          <w:iCs/>
+        </w:rPr>
+        <w:t>D</w:t>
+      </w:r>
+      <w:r>
+        <w:t xml:space="preserve">, </w:t>
+      </w:r>
+      <w:r>
+        <w:rPr>
+          <w:i/>
+          <w:iCs/>
+        </w:rPr>
+        <w:t xml:space="preserve">C </w:t>
+      </w:r>
+      <w:r>
+        <w:sym w:font="Symbol" w:char="F0AE"/>
+      </w:r>
+      <w:r>
+        <w:t xml:space="preserve"> 10, </w:t>
+      </w:r>
+      <w:r>
+        <w:rPr>
+          <w:i/>
+          <w:iCs/>
+        </w:rPr>
+        <w:t xml:space="preserve">C </w:t>
+      </w:r>
+      <w:r>
+        <w:sym w:font="Symbol" w:char="F0AE"/>
+      </w:r>
+      <w:r>
+        <w:t xml:space="preserve"> </w:t>
+      </w:r>
+      <w:r>
+        <w:rPr>
+          <w:i/>
+          <w:iCs/>
+        </w:rPr>
+        <w:t>D</w:t>
+      </w:r>
+      <w:r>
+        <w:t>10</w:t>
+      </w:r>
+      <w:r>
+        <w:rPr>
+          <w:i/>
+          <w:iCs/>
+        </w:rPr>
+        <w:t>E</w:t>
+      </w:r>
+      <w:r>
+        <w:t xml:space="preserve">, </w:t>
+      </w:r>
+      <w:r>
+        <w:rPr>
+          <w:i/>
+          <w:iCs/>
+        </w:rPr>
+        <w:t xml:space="preserve">D </w:t>
+      </w:r>
+      <w:r>
+        <w:sym w:font="Symbol" w:char="F0AE"/>
+      </w:r>
+      <w:r>
+        <w:t xml:space="preserve"> 12, </w:t>
+      </w:r>
+      <w:r>
+        <w:rPr>
+          <w:i/>
+          <w:iCs/>
+        </w:rPr>
+        <w:t xml:space="preserve">D </w:t>
+      </w:r>
+      <w:r>
+        <w:sym w:font="Symbol" w:char="F0AE"/>
+      </w:r>
+      <w:r>
+        <w:t xml:space="preserve"> </w:t>
+      </w:r>
+      <w:r>
+        <w:rPr>
+          <w:i/>
+          <w:iCs/>
+        </w:rPr>
+        <w:t>C</w:t>
+      </w:r>
+      <w:r>
+        <w:t>12</w:t>
+      </w:r>
+      <w:r>
+        <w:rPr>
+          <w:i/>
+          <w:iCs/>
+        </w:rPr>
+        <w:t>B</w:t>
+      </w:r>
+      <w:r>
+        <w:t xml:space="preserve">, </w:t>
+      </w:r>
+      <w:r>
+        <w:rPr>
+          <w:i/>
+          <w:iCs/>
+        </w:rPr>
+        <w:t xml:space="preserve">E </w:t>
+      </w:r>
+      <w:r>
+        <w:sym w:font="Symbol" w:char="F0AE"/>
+      </w:r>
+      <w:r>
+        <w:t xml:space="preserve"> 20, </w:t>
+      </w:r>
+      <w:r>
+        <w:rPr>
+          <w:i/>
+          <w:iCs/>
+        </w:rPr>
+        <w:t xml:space="preserve">E </w:t>
+      </w:r>
+      <w:r>
+        <w:sym w:font="Symbol" w:char="F0AE"/>
+      </w:r>
+      <w:r>
+        <w:t xml:space="preserve"> </w:t>
+      </w:r>
+      <w:r>
+        <w:rPr>
+          <w:i/>
+          <w:iCs/>
+        </w:rPr>
+        <w:t>F</w:t>
+      </w:r>
+      <w:r>
+        <w:t>20</w:t>
+      </w:r>
+      <w:r>
+        <w:rPr>
+          <w:i/>
+          <w:iCs/>
+        </w:rPr>
+        <w:t>C</w:t>
+      </w:r>
+      <w:r>
+        <w:t xml:space="preserve">, </w:t>
+      </w:r>
+      <w:r>
+        <w:rPr>
+          <w:i/>
+          <w:iCs/>
+        </w:rPr>
+        <w:t xml:space="preserve">F </w:t>
+      </w:r>
+      <w:r>
+        <w:sym w:font="Symbol" w:char="F0AE"/>
+      </w:r>
+      <w:r>
+        <w:t xml:space="preserve"> 21, </w:t>
+      </w:r>
+      <w:r>
+        <w:rPr>
+          <w:i/>
+          <w:iCs/>
+        </w:rPr>
+        <w:t xml:space="preserve">F </w:t>
+      </w:r>
+      <w:r>
+        <w:sym w:font="Symbol" w:char="F0AE"/>
+      </w:r>
+      <w:r>
+        <w:t xml:space="preserve"> </w:t>
+      </w:r>
+      <w:r>
+        <w:rPr>
+          <w:i/>
+          <w:iCs/>
+        </w:rPr>
+        <w:t>E</w:t>
+      </w:r>
+      <w:r>
+        <w:t>21</w:t>
+      </w:r>
+      <w:r>
+        <w:rPr>
+          <w:i/>
+          <w:iCs/>
+        </w:rPr>
+        <w:t>A</w:t>
+      </w:r>
+      <w:r>
+        <w:t>};</w:t>
+      </w:r>
+      <w:r>
+        <w:br/>
+      </w:r>
+      <w:r>
+        <w:rPr>
+          <w:i/>
+          <w:iCs/>
+        </w:rPr>
+        <w:t xml:space="preserve">S </w:t>
+      </w:r>
+      <w:r>
+        <w:sym w:font="Symbol" w:char="F0CE"/>
+      </w:r>
+      <w:r>
+        <w:t xml:space="preserve"> </w:t>
+      </w:r>
+      <w:r>
+        <w:rPr>
+          <w:i/>
+          <w:iCs/>
+        </w:rPr>
+        <w:t xml:space="preserve">NT </w:t>
+      </w:r>
+      <w:r>
+        <w:t xml:space="preserve">depends on the initial </w:t>
+      </w:r>
+      <w:proofErr w:type="spellStart"/>
+      <w:r>
+        <w:rPr>
+          <w:i/>
+          <w:iCs/>
+        </w:rPr>
+        <w:t>i</w:t>
+      </w:r>
+      <w:proofErr w:type="spellEnd"/>
+      <w:r>
+        <w:rPr>
+          <w:i/>
+          <w:iCs/>
+        </w:rPr>
+        <w:t xml:space="preserve"> </w:t>
+      </w:r>
+      <w:r>
+        <w:t xml:space="preserve">and final </w:t>
+      </w:r>
+      <w:r>
+        <w:rPr>
+          <w:i/>
+          <w:iCs/>
+        </w:rPr>
+        <w:t xml:space="preserve">k </w:t>
+      </w:r>
+      <w:r>
+        <w:t>pegs specified by the ID#.</w:t>
+      </w:r>
+    </w:p>
+    <w:p>
+      <w:r>
+        <w:t xml:space="preserve">Based on my id that is A09170218 </w:t>
+      </w:r>
+      <w:r>
+        <w:sym w:font="Wingdings" w:char="F0E8"/>
+      </w:r>
+    </w:p>
+    <w:p>
+      <w:proofErr w:type="spellStart"/>
+      <w:r>
+        <w:t>i</w:t>
+      </w:r>
+      <w:proofErr w:type="spellEnd"/>
+      <w:r>
+        <w:t xml:space="preserve"> = </w:t>
+      </w:r>
+      <w:r>
+        <w:t>28 % 3 = 1 and k is (</w:t>
+      </w:r>
+      <w:proofErr w:type="spellStart"/>
+      <w:r>
+        <w:t>i</w:t>
+      </w:r>
+      <w:proofErr w:type="spellEnd"/>
+      <w:r>
+        <w:t xml:space="preserve"> + 2) % 3 = 0</w:t>
+      </w:r>
+      <w:r>
+        <w:t xml:space="preserve"> </w:t>
+      </w:r>
+      <w:r>
+        <w:sym w:font="Wingdings" w:char="F0E8"/>
+      </w:r>
+      <w:r>
+        <w:t xml:space="preserve"> </w:t>
+      </w:r>
+    </w:p>
+    <w:p>
+      <w:r>
+        <w:t xml:space="preserve">The start symbol is </w:t>
+      </w:r>
+      <w:r>
+        <w:t xml:space="preserve">S = </w:t>
+      </w:r>
+      <w:proofErr w:type="gramStart"/>
+      <w:r>
+        <w:t>{</w:t>
+      </w:r>
+      <w:r>
+        <w:t xml:space="preserve"> N</w:t>
+      </w:r>
+      <w:proofErr w:type="gramEnd"/>
+      <w:r>
+        <w:t xml:space="preserve"> discs from 1 to 0</w:t>
+      </w:r>
+      <w:r>
+        <w:t xml:space="preserve"> </w:t>
+      </w:r>
+      <w:r>
+        <w:t>}</w:t>
+      </w:r>
+      <w:r>
+        <w:t xml:space="preserve"> == {</w:t>
+      </w:r>
+      <w:r>
+        <w:rPr>
+          <w:i/>
+          <w:iCs/>
+        </w:rPr>
+        <w:t xml:space="preserve"> </w:t>
+      </w:r>
+      <w:r>
+        <w:rPr>
+          <w:i/>
+          <w:iCs/>
+        </w:rPr>
+        <w:t xml:space="preserve">C </w:t>
+      </w:r>
+      <w:r>
+        <w:sym w:font="Symbol" w:char="F0AE"/>
+      </w:r>
+      <w:r>
+        <w:t xml:space="preserve"> 10</w:t>
+      </w:r>
+      <w:r>
+        <w:t xml:space="preserve"> }</w:t>
+      </w:r>
+    </w:p>
+    <w:p>
+      <w:r>
+        <w:t>……………………………………….</w:t>
+      </w:r>
+    </w:p>
+    <w:p>
+      <w:r>
+        <w:t>Part 2:</w:t>
+      </w:r>
+    </w:p>
+    <w:p>
+      <w:r>
+        <w:t>Let ** mean to th</w:t>
+      </w:r>
+      <w:r>
+        <w:t>e power of.</w:t>
+      </w:r>
+    </w:p>
+    <w:p>
+      <w:r>
+        <w:t>It is easy to see from the requirement of the synchronous parsing of all non-terminals that</w:t>
+      </w:r>
+      <w:r>
+        <w:br/>
+      </w:r>
+      <w:r>
+        <w:rPr>
+          <w:i/>
+          <w:iCs/>
+        </w:rPr>
+        <w:t xml:space="preserve">N </w:t>
+      </w:r>
+      <w:r>
+        <w:t>discs are moved in 2</w:t>
+      </w:r>
+      <w:r>
+        <w:t>**</w:t>
+      </w:r>
+      <w:r>
+        <w:rPr>
+          <w:i/>
+          <w:iCs/>
+        </w:rPr>
+        <w:t xml:space="preserve">N </w:t>
+      </w:r>
+      <w:r>
+        <w:t xml:space="preserve">– 1 </w:t>
+      </w:r>
+      <w:proofErr w:type="gramStart"/>
+      <w:r>
+        <w:t>steps</w:t>
+      </w:r>
+      <w:proofErr w:type="gramEnd"/>
+      <w:r>
+        <w:t>. Indeed, the number of non-terminals is doubled with</w:t>
+      </w:r>
+      <w:r>
+        <w:br/>
+        <w:t xml:space="preserve">each application of a rule of type </w:t>
+      </w:r>
+      <w:r>
+        <w:rPr>
+          <w:i/>
+          <w:iCs/>
+        </w:rPr>
+        <w:t xml:space="preserve">X </w:t>
+      </w:r>
+      <w:r>
+        <w:sym w:font="Symbol" w:char="F0AE"/>
+      </w:r>
+      <w:r>
+        <w:t xml:space="preserve"> </w:t>
+      </w:r>
+      <w:proofErr w:type="spellStart"/>
+      <w:r>
+        <w:rPr>
+          <w:i/>
+          <w:iCs/>
+        </w:rPr>
+        <w:t>YabZ</w:t>
+      </w:r>
+      <w:proofErr w:type="spellEnd"/>
+      <w:r>
+        <w:t>, and there is exactly one pair of terminals</w:t>
+      </w:r>
+      <w:r>
+        <w:br/>
+        <w:t>between each pair of them. Therefore, the tot al number of non-terminals and terminal pairs</w:t>
+      </w:r>
+      <w:r>
+        <w:br/>
+        <w:t>is 2</w:t>
+      </w:r>
+      <w:r>
+        <w:t>**</w:t>
+      </w:r>
+      <w:r>
+        <w:rPr>
+          <w:i/>
+          <w:iCs/>
+        </w:rPr>
+        <w:t xml:space="preserve">N </w:t>
+      </w:r>
+      <w:r>
+        <w:t>– 1.</w:t>
+      </w:r>
+    </w:p>
+    <w:p>
+      <w:r>
+        <w:t>To identify a specific step there is no need to derive all the moves (their quantity is</w:t>
+      </w:r>
+    </w:p>
+    <w:p>
+      <w:r>
+        <w:t>exponentially large). The total number of moves 2</w:t>
+      </w:r>
+      <w:r>
+        <w:t>**</w:t>
+      </w:r>
+      <w:r>
+        <w:t>N – 1 = 2</w:t>
+      </w:r>
+      <w:r>
+        <w:t>**</w:t>
+      </w:r>
+      <w:r>
+        <w:t>N–1 + 1 + 2</w:t>
+      </w:r>
+      <w:r>
+        <w:t>**</w:t>
+      </w:r>
+      <w:r>
+        <w:t>N–1, where with the</w:t>
+      </w:r>
+    </w:p>
+    <w:p>
+      <w:r>
+        <w:t>middle move the largest disc is transferred from the initial peg to the final one. Therefore,</w:t>
+      </w:r>
+    </w:p>
+    <w:p>
+      <w:r>
+        <w:t xml:space="preserve">it corresponds to the base case. Formally, given a problem for N discs X </w:t>
+      </w:r>
+      <w:r>
+        <w:t xml:space="preserve"> </w:t>
+      </w:r>
+      <w:proofErr w:type="spellStart"/>
+      <w:r>
+        <w:t>YikZ</w:t>
+      </w:r>
+      <w:proofErr w:type="spellEnd"/>
+      <w:r>
+        <w:t xml:space="preserve">, where </w:t>
+      </w:r>
+      <w:proofErr w:type="spellStart"/>
+      <w:r>
+        <w:t>i</w:t>
+      </w:r>
+      <w:proofErr w:type="spellEnd"/>
+    </w:p>
+    <w:p>
+      <w:r>
+        <w:t>and k are the initial and the final pegs respectively, the requested move m can be identified</w:t>
+      </w:r>
+    </w:p>
+    <w:p>
+      <w:r>
+        <w:t>as following:</w:t>
+      </w:r>
+    </w:p>
+    <w:p>
+      <w:r>
+        <w:t>- If m = 2</w:t>
+      </w:r>
+      <w:r>
+        <w:t>**</w:t>
+      </w:r>
+      <w:r>
+        <w:t xml:space="preserve">N–1 and, therefore, m is the middle move in X, then m = </w:t>
+      </w:r>
+      <w:proofErr w:type="spellStart"/>
+      <w:r>
+        <w:t>ik</w:t>
+      </w:r>
+      <w:proofErr w:type="spellEnd"/>
+      <w:r>
+        <w:t>;</w:t>
+      </w:r>
+    </w:p>
+    <w:p>
+      <w:r>
+        <w:t>- If m &lt; 2</w:t>
+      </w:r>
+      <w:r>
+        <w:t>**</w:t>
+      </w:r>
+      <w:r>
+        <w:t xml:space="preserve">N–1, then it is also the </w:t>
+      </w:r>
+      <w:proofErr w:type="spellStart"/>
+      <w:r>
+        <w:t>mth</w:t>
+      </w:r>
+      <w:proofErr w:type="spellEnd"/>
+      <w:r>
+        <w:t xml:space="preserve"> move in Y, which corresponds to N – 1 </w:t>
+      </w:r>
+      <w:proofErr w:type="gramStart"/>
+      <w:r>
+        <w:t>discs</w:t>
+      </w:r>
+      <w:proofErr w:type="gramEnd"/>
+      <w:r>
+        <w:t xml:space="preserve"> and,</w:t>
+      </w:r>
+    </w:p>
+    <w:p>
+      <w:r>
+        <w:t>therefore, requires only N – 1 derivation steps;</w:t>
+      </w:r>
+    </w:p>
+    <w:p>
+      <w:r>
+        <w:t>- If m &gt; 2</w:t>
+      </w:r>
+      <w:r>
+        <w:t>**</w:t>
+      </w:r>
+      <w:r>
+        <w:t>N–1, then it is also the (m – 2</w:t>
+      </w:r>
+      <w:r>
+        <w:t>**</w:t>
+      </w:r>
+      <w:r>
+        <w:t>N–</w:t>
+      </w:r>
+      <w:proofErr w:type="gramStart"/>
+      <w:r>
+        <w:t>1)</w:t>
+      </w:r>
+      <w:proofErr w:type="spellStart"/>
+      <w:r>
+        <w:t>th</w:t>
+      </w:r>
+      <w:proofErr w:type="spellEnd"/>
+      <w:proofErr w:type="gramEnd"/>
+      <w:r>
+        <w:t xml:space="preserve"> move in Z, which corresponds to N – 1 discs</w:t>
+      </w:r>
+    </w:p>
+    <w:p>
+      <w:r>
+        <w:t>and, therefore, requires only N – 1 derivation steps;</w:t>
+      </w:r>
     </w:p>
     <w:p/>
+    <w:p>
+      <w:r>
+        <w:t>Part 3:</w:t>
+      </w:r>
+    </w:p>
+    <w:p>
+      <w:r>
+        <w:lastRenderedPageBreak/>
+        <w:t xml:space="preserve">Let’s assume the discs are transferred from 0 to 2 </w:t>
+      </w:r>
+      <w:r>
+        <w:sym w:font="Symbol" w:char="F0DE"/>
+      </w:r>
+      <w:r>
+        <w:t xml:space="preserve"> the starting nonterminal </w:t>
+      </w:r>
+      <w:r>
+        <w:rPr>
+          <w:i/>
+          <w:iCs/>
+        </w:rPr>
+        <w:t xml:space="preserve">S </w:t>
+      </w:r>
+      <w:r>
+        <w:t xml:space="preserve">= </w:t>
+      </w:r>
+      <w:r>
+        <w:rPr>
+          <w:i/>
+          <w:iCs/>
+        </w:rPr>
+        <w:t xml:space="preserve">B </w:t>
+      </w:r>
+      <w:r>
+        <w:t>in the</w:t>
+      </w:r>
+      <w:r>
+        <w:br/>
+        <w:t xml:space="preserve">grammar. The construction of the equivalent pushdown automaton </w:t>
+      </w:r>
+      <w:r>
+        <w:rPr>
+          <w:i/>
+          <w:iCs/>
+        </w:rPr>
+        <w:t xml:space="preserve">A </w:t>
+      </w:r>
+      <w:r>
+        <w:t>= {</w:t>
+      </w:r>
+      <w:r>
+        <w:rPr>
+          <w:i/>
+          <w:iCs/>
+        </w:rPr>
+        <w:t>Q</w:t>
+      </w:r>
+      <w:r>
+        <w:t xml:space="preserve">, </w:t>
+      </w:r>
+      <w:r>
+        <w:sym w:font="Symbol" w:char="F053"/>
+      </w:r>
+      <w:r>
+        <w:t xml:space="preserve">, </w:t>
+      </w:r>
+      <w:r>
+        <w:sym w:font="Symbol" w:char="F047"/>
+      </w:r>
+      <w:r>
+        <w:t xml:space="preserve">, </w:t>
+      </w:r>
+      <w:r>
+        <w:rPr>
+          <w:i/>
+          <w:iCs/>
+        </w:rPr>
+        <w:t>s</w:t>
+      </w:r>
+      <w:r>
+        <w:t xml:space="preserve">, </w:t>
+      </w:r>
+      <w:r>
+        <w:sym w:font="Symbol" w:char="F044"/>
+      </w:r>
+      <w:r>
+        <w:t xml:space="preserve">, </w:t>
+      </w:r>
+      <w:r>
+        <w:rPr>
+          <w:i/>
+          <w:iCs/>
+        </w:rPr>
+        <w:t>F</w:t>
+      </w:r>
+      <w:r>
+        <w:t>}</w:t>
+      </w:r>
+      <w:r>
+        <w:br/>
+        <w:t>is straightforward:</w:t>
+      </w:r>
+      <w:r>
+        <w:br/>
+      </w:r>
+      <w:r>
+        <w:rPr>
+          <w:i/>
+          <w:iCs/>
+        </w:rPr>
+        <w:t xml:space="preserve">- Q </w:t>
+      </w:r>
+      <w:r>
+        <w:t>= {</w:t>
+      </w:r>
+      <w:r>
+        <w:rPr>
+          <w:i/>
+          <w:iCs/>
+        </w:rPr>
+        <w:t>s</w:t>
+      </w:r>
+      <w:r>
+        <w:t xml:space="preserve">, </w:t>
+      </w:r>
+      <w:r>
+        <w:rPr>
+          <w:i/>
+          <w:iCs/>
+        </w:rPr>
+        <w:t>f</w:t>
+      </w:r>
+      <w:r>
+        <w:t xml:space="preserve">}, </w:t>
+      </w:r>
+      <w:r>
+        <w:rPr>
+          <w:i/>
+          <w:iCs/>
+        </w:rPr>
+        <w:t xml:space="preserve">F </w:t>
+      </w:r>
+      <w:r>
+        <w:t>= {</w:t>
+      </w:r>
+      <w:r>
+        <w:rPr>
+          <w:i/>
+          <w:iCs/>
+        </w:rPr>
+        <w:t>f</w:t>
+      </w:r>
+      <w:r>
+        <w:t>}</w:t>
+      </w:r>
+      <w:r>
+        <w:br/>
+      </w:r>
+      <w:r>
+        <w:rPr>
+          <w:i/>
+          <w:iCs/>
+        </w:rPr>
+        <w:t xml:space="preserve">- </w:t>
+      </w:r>
+      <w:r>
+        <w:sym w:font="Symbol" w:char="F053"/>
+      </w:r>
+      <w:r>
+        <w:t xml:space="preserve"> = {0, 1, 2}</w:t>
+      </w:r>
+      <w:r>
+        <w:br/>
+      </w:r>
+      <w:r>
+        <w:rPr>
+          <w:i/>
+          <w:iCs/>
+        </w:rPr>
+        <w:t xml:space="preserve">- </w:t>
+      </w:r>
+      <w:r>
+        <w:sym w:font="Symbol" w:char="F047"/>
+      </w:r>
+      <w:r>
+        <w:t xml:space="preserve"> = {0, 1, 2, </w:t>
+      </w:r>
+      <w:r>
+        <w:rPr>
+          <w:i/>
+          <w:iCs/>
+        </w:rPr>
+        <w:t>A</w:t>
+      </w:r>
+      <w:r>
+        <w:t xml:space="preserve">, </w:t>
+      </w:r>
+      <w:r>
+        <w:rPr>
+          <w:i/>
+          <w:iCs/>
+        </w:rPr>
+        <w:t>B</w:t>
+      </w:r>
+      <w:r>
+        <w:t xml:space="preserve">, </w:t>
+      </w:r>
+      <w:r>
+        <w:rPr>
+          <w:i/>
+          <w:iCs/>
+        </w:rPr>
+        <w:t>C</w:t>
+      </w:r>
+      <w:r>
+        <w:t xml:space="preserve">, </w:t>
+      </w:r>
+      <w:r>
+        <w:rPr>
+          <w:i/>
+          <w:iCs/>
+        </w:rPr>
+        <w:t>D</w:t>
+      </w:r>
+      <w:r>
+        <w:t xml:space="preserve">, </w:t>
+      </w:r>
+      <w:r>
+        <w:rPr>
+          <w:i/>
+          <w:iCs/>
+        </w:rPr>
+        <w:t>E</w:t>
+      </w:r>
+      <w:r>
+        <w:t xml:space="preserve">, </w:t>
+      </w:r>
+      <w:r>
+        <w:rPr>
+          <w:i/>
+          <w:iCs/>
+        </w:rPr>
+        <w:t>F</w:t>
+      </w:r>
+      <w:r>
+        <w:t>}</w:t>
+      </w:r>
+      <w:r>
+        <w:br/>
+      </w:r>
+      <w:r>
+        <w:rPr>
+          <w:i/>
+          <w:iCs/>
+        </w:rPr>
+        <w:t xml:space="preserve">- </w:t>
+      </w:r>
+      <w:r>
+        <w:sym w:font="Symbol" w:char="F044"/>
+      </w:r>
+      <w:r>
+        <w:t>:</w:t>
+      </w:r>
+    </w:p>
+    <w:p>
+      <w:pPr>
+        <w:pStyle w:val="ListParagraph"/>
+        <w:numPr>
+          <w:ilvl w:val="0"/>
+          <w:numId w:val="3"/>
+        </w:numPr>
+      </w:pPr>
+      <w:r>
+        <w:t>Transitions that implement</w:t>
+      </w:r>
+      <w:r>
+        <w:t xml:space="preserve"> </w:t>
+      </w:r>
+      <w:r>
+        <w:t>the rules</w:t>
+      </w:r>
+    </w:p>
+    <w:tbl>
+      <w:tblPr>
+        <w:tblW w:w="0" w:type="auto"/>
+        <w:tblBorders>
+          <w:top w:val="single" w:sz="6" w:space="0" w:color="auto"/>
+          <w:left w:val="single" w:sz="6" w:space="0" w:color="auto"/>
+          <w:bottom w:val="single" w:sz="6" w:space="0" w:color="auto"/>
+          <w:right w:val="single" w:sz="6" w:space="0" w:color="auto"/>
+          <w:insideH w:val="single" w:sz="6" w:space="0" w:color="auto"/>
+          <w:insideV w:val="single" w:sz="6" w:space="0" w:color="auto"/>
+        </w:tblBorders>
+        <w:tblLayout w:type="fixed"/>
+        <w:tblLook w:val="04A0" w:firstRow="1" w:lastRow="0" w:firstColumn="1" w:lastColumn="0" w:noHBand="0" w:noVBand="1"/>
+      </w:tblPr>
+      <w:tblGrid>
+        <w:gridCol w:w="3000"/>
+      </w:tblGrid>
+      <w:tr>
+        <w:tc>
+          <w:tcPr>
+            <w:tcW w:w="3000" w:type="dxa"/>
+            <w:tcBorders>
+              <w:top w:val="single" w:sz="4" w:space="0" w:color="auto"/>
+              <w:left w:val="single" w:sz="4" w:space="0" w:color="auto"/>
+              <w:bottom w:val="single" w:sz="4" w:space="0" w:color="auto"/>
+              <w:right w:val="single" w:sz="4" w:space="0" w:color="auto"/>
+            </w:tcBorders>
+            <w:vAlign w:val="center"/>
+            <w:hideMark/>
+          </w:tcPr>
+          <w:p>
+            <w:pPr>
+              <w:pStyle w:val="ListParagraph"/>
+            </w:pPr>
+            <w:r>
+              <w:t>1. ((</w:t>
+            </w:r>
+            <w:r>
+              <w:rPr>
+                <w:i/>
+                <w:iCs/>
+              </w:rPr>
+              <w:t>s</w:t>
+            </w:r>
+            <w:r>
+              <w:t xml:space="preserve">, </w:t>
+            </w:r>
+            <w:r>
+              <w:rPr>
+                <w:i/>
+                <w:iCs/>
+              </w:rPr>
+              <w:t>e</w:t>
+            </w:r>
+            <w:r>
+              <w:t xml:space="preserve">, </w:t>
+            </w:r>
+            <w:r>
+              <w:rPr>
+                <w:i/>
+                <w:iCs/>
+              </w:rPr>
+              <w:t>e</w:t>
+            </w:r>
+            <w:r>
+              <w:t>), (</w:t>
+            </w:r>
+            <w:r>
+              <w:rPr>
+                <w:i/>
+                <w:iCs/>
+              </w:rPr>
+              <w:t>f</w:t>
+            </w:r>
+            <w:r>
+              <w:t xml:space="preserve">, </w:t>
+            </w:r>
+            <w:r>
+              <w:rPr>
+                <w:i/>
+                <w:iCs/>
+              </w:rPr>
+              <w:t>B</w:t>
+            </w:r>
+            <w:r>
+              <w:t>))</w:t>
+            </w:r>
+            <w:r>
+              <w:br/>
+              <w:t>2. ((</w:t>
+            </w:r>
+            <w:r>
+              <w:rPr>
+                <w:i/>
+                <w:iCs/>
+              </w:rPr>
+              <w:t>f</w:t>
+            </w:r>
+            <w:r>
+              <w:t xml:space="preserve">, </w:t>
+            </w:r>
+            <w:r>
+              <w:rPr>
+                <w:i/>
+                <w:iCs/>
+              </w:rPr>
+              <w:t>e</w:t>
+            </w:r>
+            <w:r>
+              <w:t xml:space="preserve">, </w:t>
+            </w:r>
+            <w:r>
+              <w:rPr>
+                <w:i/>
+                <w:iCs/>
+              </w:rPr>
+              <w:t>A</w:t>
+            </w:r>
+            <w:r>
+              <w:t>), (</w:t>
+            </w:r>
+            <w:r>
+              <w:rPr>
+                <w:i/>
+                <w:iCs/>
+              </w:rPr>
+              <w:t>s</w:t>
+            </w:r>
+            <w:r>
+              <w:t>, 01))</w:t>
+            </w:r>
+            <w:r>
+              <w:br/>
+              <w:t>3. ((</w:t>
+            </w:r>
+            <w:r>
+              <w:rPr>
+                <w:i/>
+                <w:iCs/>
+              </w:rPr>
+              <w:t>f</w:t>
+            </w:r>
+            <w:r>
+              <w:t xml:space="preserve">, </w:t>
+            </w:r>
+            <w:r>
+              <w:rPr>
+                <w:i/>
+                <w:iCs/>
+              </w:rPr>
+              <w:t>e</w:t>
+            </w:r>
+            <w:r>
+              <w:t xml:space="preserve">, </w:t>
+            </w:r>
+            <w:r>
+              <w:rPr>
+                <w:i/>
+                <w:iCs/>
+              </w:rPr>
+              <w:t>A</w:t>
+            </w:r>
+            <w:r>
+              <w:t>), (</w:t>
+            </w:r>
+            <w:r>
+              <w:rPr>
+                <w:i/>
+                <w:iCs/>
+              </w:rPr>
+              <w:t>s</w:t>
+            </w:r>
+            <w:r>
+              <w:t xml:space="preserve">, </w:t>
+            </w:r>
+            <w:r>
+              <w:rPr>
+                <w:i/>
+                <w:iCs/>
+              </w:rPr>
+              <w:t>B</w:t>
+            </w:r>
+            <w:r>
+              <w:t>01</w:t>
+            </w:r>
+            <w:r>
+              <w:rPr>
+                <w:i/>
+                <w:iCs/>
+              </w:rPr>
+              <w:t>F</w:t>
+            </w:r>
+            <w:r>
+              <w:t>))</w:t>
+            </w:r>
+            <w:r>
+              <w:br/>
+              <w:t>4. ((</w:t>
+            </w:r>
+            <w:r>
+              <w:rPr>
+                <w:i/>
+                <w:iCs/>
+              </w:rPr>
+              <w:t>f</w:t>
+            </w:r>
+            <w:r>
+              <w:t xml:space="preserve">, </w:t>
+            </w:r>
+            <w:r>
+              <w:rPr>
+                <w:i/>
+                <w:iCs/>
+              </w:rPr>
+              <w:t>e</w:t>
+            </w:r>
+            <w:r>
+              <w:t xml:space="preserve">, </w:t>
+            </w:r>
+            <w:r>
+              <w:rPr>
+                <w:i/>
+                <w:iCs/>
+              </w:rPr>
+              <w:t>B</w:t>
+            </w:r>
+            <w:r>
+              <w:t>), (</w:t>
+            </w:r>
+            <w:r>
+              <w:rPr>
+                <w:i/>
+                <w:iCs/>
+              </w:rPr>
+              <w:t>s</w:t>
+            </w:r>
+            <w:r>
+              <w:t>, 02))</w:t>
+            </w:r>
+            <w:r>
+              <w:br/>
+              <w:t>5. ((</w:t>
+            </w:r>
+            <w:r>
+              <w:rPr>
+                <w:i/>
+                <w:iCs/>
+              </w:rPr>
+              <w:t>f</w:t>
+            </w:r>
+            <w:r>
+              <w:t xml:space="preserve">, </w:t>
+            </w:r>
+            <w:r>
+              <w:rPr>
+                <w:i/>
+                <w:iCs/>
+              </w:rPr>
+              <w:t>e</w:t>
+            </w:r>
+            <w:r>
+              <w:t xml:space="preserve">, </w:t>
+            </w:r>
+            <w:r>
+              <w:rPr>
+                <w:i/>
+                <w:iCs/>
+              </w:rPr>
+              <w:t>B</w:t>
+            </w:r>
+            <w:r>
+              <w:t>), (</w:t>
+            </w:r>
+            <w:r>
+              <w:rPr>
+                <w:i/>
+                <w:iCs/>
+              </w:rPr>
+              <w:t>s</w:t>
+            </w:r>
+            <w:r>
+              <w:t xml:space="preserve">, </w:t>
+            </w:r>
+            <w:r>
+              <w:rPr>
+                <w:i/>
+                <w:iCs/>
+              </w:rPr>
+              <w:t>A</w:t>
+            </w:r>
+            <w:r>
+              <w:t>02</w:t>
+            </w:r>
+            <w:r>
+              <w:rPr>
+                <w:i/>
+                <w:iCs/>
+              </w:rPr>
+              <w:t>D</w:t>
+            </w:r>
+            <w:r>
+              <w:t>))</w:t>
+            </w:r>
+            <w:r>
+              <w:br/>
+              <w:t>6. ((</w:t>
+            </w:r>
+            <w:r>
+              <w:rPr>
+                <w:i/>
+                <w:iCs/>
+              </w:rPr>
+              <w:t>f</w:t>
+            </w:r>
+            <w:r>
+              <w:t xml:space="preserve">, </w:t>
+            </w:r>
+            <w:r>
+              <w:rPr>
+                <w:i/>
+                <w:iCs/>
+              </w:rPr>
+              <w:t>e</w:t>
+            </w:r>
+            <w:r>
+              <w:t xml:space="preserve">, </w:t>
+            </w:r>
+            <w:r>
+              <w:rPr>
+                <w:i/>
+                <w:iCs/>
+              </w:rPr>
+              <w:t>C</w:t>
+            </w:r>
+            <w:r>
+              <w:t>), (</w:t>
+            </w:r>
+            <w:r>
+              <w:rPr>
+                <w:i/>
+                <w:iCs/>
+              </w:rPr>
+              <w:t>s</w:t>
+            </w:r>
+            <w:r>
+              <w:t>, 10))</w:t>
+            </w:r>
+            <w:r>
+              <w:br/>
+              <w:t>7. ((</w:t>
+            </w:r>
+            <w:r>
+              <w:rPr>
+                <w:i/>
+                <w:iCs/>
+              </w:rPr>
+              <w:t>f</w:t>
+            </w:r>
+            <w:r>
+              <w:t xml:space="preserve">, </w:t>
+            </w:r>
+            <w:r>
+              <w:rPr>
+                <w:i/>
+                <w:iCs/>
+              </w:rPr>
+              <w:t>e</w:t>
+            </w:r>
+            <w:r>
+              <w:t xml:space="preserve">, </w:t>
+            </w:r>
+            <w:r>
+              <w:rPr>
+                <w:i/>
+                <w:iCs/>
+              </w:rPr>
+              <w:t>C</w:t>
+            </w:r>
+            <w:r>
+              <w:t>), (</w:t>
+            </w:r>
+            <w:r>
+              <w:rPr>
+                <w:i/>
+                <w:iCs/>
+              </w:rPr>
+              <w:t>s</w:t>
+            </w:r>
+            <w:r>
+              <w:t xml:space="preserve">, </w:t>
+            </w:r>
+            <w:r>
+              <w:rPr>
+                <w:i/>
+                <w:iCs/>
+              </w:rPr>
+              <w:t>D</w:t>
+            </w:r>
+            <w:r>
+              <w:t>10</w:t>
+            </w:r>
+            <w:r>
+              <w:rPr>
+                <w:i/>
+                <w:iCs/>
+              </w:rPr>
+              <w:t>E</w:t>
+            </w:r>
+            <w:r>
+              <w:t>))</w:t>
+            </w:r>
+            <w:r>
+              <w:br/>
+              <w:t>8. ((</w:t>
+            </w:r>
+            <w:r>
+              <w:rPr>
+                <w:i/>
+                <w:iCs/>
+              </w:rPr>
+              <w:t>f</w:t>
+            </w:r>
+            <w:r>
+              <w:t xml:space="preserve">, </w:t>
+            </w:r>
+            <w:r>
+              <w:rPr>
+                <w:i/>
+                <w:iCs/>
+              </w:rPr>
+              <w:t>e</w:t>
+            </w:r>
+            <w:r>
+              <w:t xml:space="preserve">, </w:t>
+            </w:r>
+            <w:r>
+              <w:rPr>
+                <w:i/>
+                <w:iCs/>
+              </w:rPr>
+              <w:t>D</w:t>
+            </w:r>
+            <w:r>
+              <w:t>), (</w:t>
+            </w:r>
+            <w:r>
+              <w:rPr>
+                <w:i/>
+                <w:iCs/>
+              </w:rPr>
+              <w:t>s</w:t>
+            </w:r>
+            <w:r>
+              <w:t>, 12))</w:t>
+            </w:r>
+            <w:r>
+              <w:br/>
+              <w:t>9. ((</w:t>
+            </w:r>
+            <w:r>
+              <w:rPr>
+                <w:i/>
+                <w:iCs/>
+              </w:rPr>
+              <w:t>f</w:t>
+            </w:r>
+            <w:r>
+              <w:t xml:space="preserve">, </w:t>
+            </w:r>
+            <w:r>
+              <w:rPr>
+                <w:i/>
+                <w:iCs/>
+              </w:rPr>
+              <w:t>e</w:t>
+            </w:r>
+            <w:r>
+              <w:t xml:space="preserve">, </w:t>
+            </w:r>
+            <w:r>
+              <w:rPr>
+                <w:i/>
+                <w:iCs/>
+              </w:rPr>
+              <w:t>D</w:t>
+            </w:r>
+            <w:r>
+              <w:t>), (</w:t>
+            </w:r>
+            <w:r>
+              <w:rPr>
+                <w:i/>
+                <w:iCs/>
+              </w:rPr>
+              <w:t>s</w:t>
+            </w:r>
+            <w:r>
+              <w:t xml:space="preserve">, </w:t>
+            </w:r>
+            <w:r>
+              <w:rPr>
+                <w:i/>
+                <w:iCs/>
+              </w:rPr>
+              <w:t>C</w:t>
+            </w:r>
+            <w:r>
+              <w:t>12</w:t>
+            </w:r>
+            <w:r>
+              <w:rPr>
+                <w:i/>
+                <w:iCs/>
+              </w:rPr>
+              <w:t>B</w:t>
+            </w:r>
+            <w:r>
+              <w:t>))</w:t>
+            </w:r>
+            <w:r>
+              <w:br/>
+              <w:t>10. ((</w:t>
+            </w:r>
+            <w:r>
+              <w:rPr>
+                <w:i/>
+                <w:iCs/>
+              </w:rPr>
+              <w:t>f</w:t>
+            </w:r>
+            <w:r>
+              <w:t xml:space="preserve">, </w:t>
+            </w:r>
+            <w:r>
+              <w:rPr>
+                <w:i/>
+                <w:iCs/>
+              </w:rPr>
+              <w:t>e</w:t>
+            </w:r>
+            <w:r>
+              <w:t xml:space="preserve">, </w:t>
+            </w:r>
+            <w:r>
+              <w:rPr>
+                <w:i/>
+                <w:iCs/>
+              </w:rPr>
+              <w:t>E</w:t>
+            </w:r>
+            <w:r>
+              <w:t>), (</w:t>
+            </w:r>
+            <w:r>
+              <w:rPr>
+                <w:i/>
+                <w:iCs/>
+              </w:rPr>
+              <w:t>s</w:t>
+            </w:r>
+            <w:r>
+              <w:t>, 20))</w:t>
+            </w:r>
+            <w:r>
+              <w:br/>
+              <w:t>11. ((</w:t>
+            </w:r>
+            <w:r>
+              <w:rPr>
+                <w:i/>
+                <w:iCs/>
+              </w:rPr>
+              <w:t>f</w:t>
+            </w:r>
+            <w:r>
+              <w:t xml:space="preserve">, </w:t>
+            </w:r>
+            <w:r>
+              <w:rPr>
+                <w:i/>
+                <w:iCs/>
+              </w:rPr>
+              <w:t>e</w:t>
+            </w:r>
+            <w:r>
+              <w:t xml:space="preserve">, </w:t>
+            </w:r>
+            <w:r>
+              <w:rPr>
+                <w:i/>
+                <w:iCs/>
+              </w:rPr>
+              <w:t>E</w:t>
+            </w:r>
+            <w:r>
+              <w:t>), (</w:t>
+            </w:r>
+            <w:r>
+              <w:rPr>
+                <w:i/>
+                <w:iCs/>
+              </w:rPr>
+              <w:t>s</w:t>
+            </w:r>
+            <w:r>
+              <w:t xml:space="preserve">, </w:t>
+            </w:r>
+            <w:r>
+              <w:rPr>
+                <w:i/>
+                <w:iCs/>
+              </w:rPr>
+              <w:t>F</w:t>
+            </w:r>
+            <w:r>
+              <w:t>20</w:t>
+            </w:r>
+            <w:r>
+              <w:rPr>
+                <w:i/>
+                <w:iCs/>
+              </w:rPr>
+              <w:t>C</w:t>
+            </w:r>
+            <w:r>
+              <w:t>))</w:t>
+            </w:r>
+            <w:r>
+              <w:br/>
+              <w:t>12. ((</w:t>
+            </w:r>
+            <w:r>
+              <w:rPr>
+                <w:i/>
+                <w:iCs/>
+              </w:rPr>
+              <w:t>f</w:t>
+            </w:r>
+            <w:r>
+              <w:t xml:space="preserve">, </w:t>
+            </w:r>
+            <w:r>
+              <w:rPr>
+                <w:i/>
+                <w:iCs/>
+              </w:rPr>
+              <w:t>e</w:t>
+            </w:r>
+            <w:r>
+              <w:t xml:space="preserve">, </w:t>
+            </w:r>
+            <w:r>
+              <w:rPr>
+                <w:i/>
+                <w:iCs/>
+              </w:rPr>
+              <w:t>F</w:t>
+            </w:r>
+            <w:r>
+              <w:t>), (</w:t>
+            </w:r>
+            <w:r>
+              <w:rPr>
+                <w:i/>
+                <w:iCs/>
+              </w:rPr>
+              <w:t>s</w:t>
+            </w:r>
+            <w:r>
+              <w:t>, 21))</w:t>
+            </w:r>
+            <w:r>
+              <w:br/>
+              <w:t>13. ((</w:t>
+            </w:r>
+            <w:r>
+              <w:rPr>
+                <w:i/>
+                <w:iCs/>
+              </w:rPr>
+              <w:t>f</w:t>
+            </w:r>
+            <w:r>
+              <w:t xml:space="preserve">, </w:t>
+            </w:r>
+            <w:r>
+              <w:rPr>
+                <w:i/>
+                <w:iCs/>
+              </w:rPr>
+              <w:t>e</w:t>
+            </w:r>
+            <w:r>
+              <w:t xml:space="preserve">, </w:t>
+            </w:r>
+            <w:r>
+              <w:rPr>
+                <w:i/>
+                <w:iCs/>
+              </w:rPr>
+              <w:t>F</w:t>
+            </w:r>
+            <w:r>
+              <w:t>), (</w:t>
+            </w:r>
+            <w:r>
+              <w:rPr>
+                <w:i/>
+                <w:iCs/>
+              </w:rPr>
+              <w:t>s</w:t>
+            </w:r>
+            <w:r>
+              <w:t xml:space="preserve">, </w:t>
+            </w:r>
+            <w:r>
+              <w:rPr>
+                <w:i/>
+                <w:iCs/>
+              </w:rPr>
+              <w:t>E</w:t>
+            </w:r>
+            <w:r>
+              <w:t>21</w:t>
+            </w:r>
+            <w:r>
+              <w:rPr>
+                <w:i/>
+                <w:iCs/>
+              </w:rPr>
+              <w:t>A</w:t>
+            </w:r>
+            <w:r>
+              <w:t>))</w:t>
+            </w:r>
+          </w:p>
+        </w:tc>
+      </w:tr>
+    </w:tbl>
+    <w:p>
+      <w:pPr>
+        <w:pStyle w:val="ListParagraph"/>
+        <w:numPr>
+          <w:ilvl w:val="0"/>
+          <w:numId w:val="3"/>
+        </w:numPr>
+      </w:pPr>
+      <w:r>
+        <w:t>Transition when reading</w:t>
+      </w:r>
+      <w:r>
+        <w:t xml:space="preserve"> </w:t>
+      </w:r>
+      <w:r>
+        <w:t>the terminals</w:t>
+      </w:r>
+    </w:p>
+    <w:p>
+      <w:pPr>
+        <w:pStyle w:val="ListParagraph"/>
+      </w:pPr>
+      <w:r>
+        <w:t>14. ((f, 0, 0), (s, e))</w:t>
+      </w:r>
+    </w:p>
+    <w:p>
+      <w:pPr>
+        <w:pStyle w:val="ListParagraph"/>
+      </w:pPr>
+      <w:r>
+        <w:t>15. ((f, 1, 1), (s, e))</w:t>
+      </w:r>
+    </w:p>
+    <w:p>
+      <w:pPr>
+        <w:pStyle w:val="ListParagraph"/>
+      </w:pPr>
+      <w:r>
+        <w:t>16. ((f, 2, 2), (s, e))</w:t>
+      </w:r>
+    </w:p>
     <w:sectPr>
       <w:pgSz w:w="12240" w:h="15840"/>
       <w:pgMar w:top="1440" w:right="1440" w:bottom="1440" w:left="1440" w:header="720" w:footer="720" w:gutter="0"/>
@@ -553,13 +3155,13 @@
 <file path=word/numbering.xml><?xml version="1.0" encoding="utf-8"?>
 <w:numbering xmlns:wpc="http://schemas.microsoft.com/office/word/2010/wordprocessingCanvas" xmlns:cx="http://schemas.microsoft.com/office/drawing/2014/chartex" xmlns:cx1="http://schemas.microsoft.com/office/drawing/2015/9/8/chartex" xmlns:cx2="http://schemas.microsoft.com/office/drawing/2015/10/21/chartex" xmlns:cx3="http://schemas.microsoft.com/office/drawing/2016/5/9/chartex" xmlns:cx4="http://schemas.microsoft.com/office/drawing/2016/5/10/chartex" xmlns:cx5="http://schemas.microsoft.com/office/drawing/2016/5/11/chartex" xmlns:cx6="http://schemas.microsoft.com/office/drawing/2016/5/12/chartex" xmlns:cx7="http://schemas.microsoft.com/office/drawing/2016/5/13/chartex" xmlns:cx8="http://schemas.microsoft.com/office/drawing/2016/5/14/chartex" xmlns:mc="http://schemas.openxmlformats.org/markup-compatibility/2006" xmlns:aink="http://schemas.microsoft.com/office/drawing/2016/ink" xmlns:am3d="http://schemas.microsoft.com/office/drawing/2017/model3d" xmlns:o="urn:schemas-microsoft-com:office:office" xmlns:r="http://schemas.openxmlformats.org/officeDocument/2006/relationships" xmlns:m="http://schemas.openxmlformats.org/officeDocument/2006/math" xmlns:v="urn:schemas-microsoft-com:vml" xmlns:wp14="http://schemas.microsoft.com/office/word/2010/wordprocessingDrawing" xmlns:wp="http://schemas.openxmlformats.org/drawingml/2006/wordprocessingDrawing" xmlns:w10="urn:schemas-microsoft-com:office:word" xmlns:w="http://schemas.openxmlformats.org/wordprocessingml/2006/main" xmlns:w14="http://schemas.microsoft.com/office/word/2010/wordml" xmlns:w15="http://schemas.microsoft.com/office/word/2012/wordml" xmlns:w16cex="http://schemas.microsoft.com/office/word/2018/wordml/cex" xmlns:w16cid="http://schemas.microsoft.com/office/word/2016/wordml/cid" xmlns:w16="http://schemas.microsoft.com/office/word/2018/wordml" xmlns:w16sdtdh="http://schemas.microsoft.com/office/word/2020/wordml/sdtdatahash" xmlns:w16se="http://schemas.microsoft.com/office/word/2015/wordml/symex" xmlns:wpg="http://schemas.microsoft.com/office/word/2010/wordprocessingGroup" xmlns:wpi="http://schemas.microsoft.com/office/word/2010/wordprocessingInk" xmlns:wne="http://schemas.microsoft.com/office/word/2006/wordml" xmlns:wps="http://schemas.microsoft.com/office/word/2010/wordprocessingShape" mc:Ignorable="w14 w15 w16se w16cid w16 w16cex w16sdtdh wp14">
   <w:abstractNum w:abstractNumId="0" w15:restartNumberingAfterBreak="0">
-    <w:nsid w:val="71797422"/>
+    <w:nsid w:val="375F6FD5"/>
     <w:multiLevelType w:val="hybridMultilevel"/>
-    <w:tmpl w:val="7ADA921A"/>
-    <w:lvl w:ilvl="0" w:tplc="04090017">
+    <w:tmpl w:val="027A664C"/>
+    <w:lvl w:ilvl="0" w:tplc="77824212">
       <w:start w:val="1"/>
-      <w:numFmt w:val="lowerLetter"/>
-      <w:lvlText w:val="%1)"/>
+      <w:numFmt w:val="decimal"/>
+      <w:lvlText w:val="%1-"/>
       <w:lvlJc w:val="left"/>
       <w:pPr>
         <w:ind w:left="720" w:hanging="360"/>
@@ -641,8 +3243,192 @@
       </w:pPr>
     </w:lvl>
   </w:abstractNum>
+  <w:abstractNum w:abstractNumId="1" w15:restartNumberingAfterBreak="0">
+    <w:nsid w:val="5C8178AE"/>
+    <w:multiLevelType w:val="hybridMultilevel"/>
+    <w:tmpl w:val="62AAAD7A"/>
+    <w:lvl w:ilvl="0" w:tplc="60BC61FC">
+      <w:start w:val="1"/>
+      <w:numFmt w:val="decimal"/>
+      <w:lvlText w:val="%1-"/>
+      <w:lvlJc w:val="left"/>
+      <w:pPr>
+        <w:ind w:left="720" w:hanging="360"/>
+      </w:pPr>
+      <w:rPr>
+        <w:rFonts w:hint="default"/>
+      </w:rPr>
+    </w:lvl>
+    <w:lvl w:ilvl="1" w:tplc="04090019" w:tentative="1">
+      <w:start w:val="1"/>
+      <w:numFmt w:val="lowerLetter"/>
+      <w:lvlText w:val="%2."/>
+      <w:lvlJc w:val="left"/>
+      <w:pPr>
+        <w:ind w:left="1440" w:hanging="360"/>
+      </w:pPr>
+    </w:lvl>
+    <w:lvl w:ilvl="2" w:tplc="0409001B" w:tentative="1">
+      <w:start w:val="1"/>
+      <w:numFmt w:val="lowerRoman"/>
+      <w:lvlText w:val="%3."/>
+      <w:lvlJc w:val="right"/>
+      <w:pPr>
+        <w:ind w:left="2160" w:hanging="180"/>
+      </w:pPr>
+    </w:lvl>
+    <w:lvl w:ilvl="3" w:tplc="0409000F" w:tentative="1">
+      <w:start w:val="1"/>
+      <w:numFmt w:val="decimal"/>
+      <w:lvlText w:val="%4."/>
+      <w:lvlJc w:val="left"/>
+      <w:pPr>
+        <w:ind w:left="2880" w:hanging="360"/>
+      </w:pPr>
+    </w:lvl>
+    <w:lvl w:ilvl="4" w:tplc="04090019" w:tentative="1">
+      <w:start w:val="1"/>
+      <w:numFmt w:val="lowerLetter"/>
+      <w:lvlText w:val="%5."/>
+      <w:lvlJc w:val="left"/>
+      <w:pPr>
+        <w:ind w:left="3600" w:hanging="360"/>
+      </w:pPr>
+    </w:lvl>
+    <w:lvl w:ilvl="5" w:tplc="0409001B" w:tentative="1">
+      <w:start w:val="1"/>
+      <w:numFmt w:val="lowerRoman"/>
+      <w:lvlText w:val="%6."/>
+      <w:lvlJc w:val="right"/>
+      <w:pPr>
+        <w:ind w:left="4320" w:hanging="180"/>
+      </w:pPr>
+    </w:lvl>
+    <w:lvl w:ilvl="6" w:tplc="0409000F" w:tentative="1">
+      <w:start w:val="1"/>
+      <w:numFmt w:val="decimal"/>
+      <w:lvlText w:val="%7."/>
+      <w:lvlJc w:val="left"/>
+      <w:pPr>
+        <w:ind w:left="5040" w:hanging="360"/>
+      </w:pPr>
+    </w:lvl>
+    <w:lvl w:ilvl="7" w:tplc="04090019" w:tentative="1">
+      <w:start w:val="1"/>
+      <w:numFmt w:val="lowerLetter"/>
+      <w:lvlText w:val="%8."/>
+      <w:lvlJc w:val="left"/>
+      <w:pPr>
+        <w:ind w:left="5760" w:hanging="360"/>
+      </w:pPr>
+    </w:lvl>
+    <w:lvl w:ilvl="8" w:tplc="0409001B" w:tentative="1">
+      <w:start w:val="1"/>
+      <w:numFmt w:val="lowerRoman"/>
+      <w:lvlText w:val="%9."/>
+      <w:lvlJc w:val="right"/>
+      <w:pPr>
+        <w:ind w:left="6480" w:hanging="180"/>
+      </w:pPr>
+    </w:lvl>
+  </w:abstractNum>
+  <w:abstractNum w:abstractNumId="2" w15:restartNumberingAfterBreak="0">
+    <w:nsid w:val="71797422"/>
+    <w:multiLevelType w:val="hybridMultilevel"/>
+    <w:tmpl w:val="7ADA921A"/>
+    <w:lvl w:ilvl="0" w:tplc="04090017">
+      <w:start w:val="1"/>
+      <w:numFmt w:val="lowerLetter"/>
+      <w:lvlText w:val="%1)"/>
+      <w:lvlJc w:val="left"/>
+      <w:pPr>
+        <w:ind w:left="720" w:hanging="360"/>
+      </w:pPr>
+      <w:rPr>
+        <w:rFonts w:hint="default"/>
+      </w:rPr>
+    </w:lvl>
+    <w:lvl w:ilvl="1" w:tplc="04090019" w:tentative="1">
+      <w:start w:val="1"/>
+      <w:numFmt w:val="lowerLetter"/>
+      <w:lvlText w:val="%2."/>
+      <w:lvlJc w:val="left"/>
+      <w:pPr>
+        <w:ind w:left="1440" w:hanging="360"/>
+      </w:pPr>
+    </w:lvl>
+    <w:lvl w:ilvl="2" w:tplc="0409001B" w:tentative="1">
+      <w:start w:val="1"/>
+      <w:numFmt w:val="lowerRoman"/>
+      <w:lvlText w:val="%3."/>
+      <w:lvlJc w:val="right"/>
+      <w:pPr>
+        <w:ind w:left="2160" w:hanging="180"/>
+      </w:pPr>
+    </w:lvl>
+    <w:lvl w:ilvl="3" w:tplc="0409000F" w:tentative="1">
+      <w:start w:val="1"/>
+      <w:numFmt w:val="decimal"/>
+      <w:lvlText w:val="%4."/>
+      <w:lvlJc w:val="left"/>
+      <w:pPr>
+        <w:ind w:left="2880" w:hanging="360"/>
+      </w:pPr>
+    </w:lvl>
+    <w:lvl w:ilvl="4" w:tplc="04090019" w:tentative="1">
+      <w:start w:val="1"/>
+      <w:numFmt w:val="lowerLetter"/>
+      <w:lvlText w:val="%5."/>
+      <w:lvlJc w:val="left"/>
+      <w:pPr>
+        <w:ind w:left="3600" w:hanging="360"/>
+      </w:pPr>
+    </w:lvl>
+    <w:lvl w:ilvl="5" w:tplc="0409001B" w:tentative="1">
+      <w:start w:val="1"/>
+      <w:numFmt w:val="lowerRoman"/>
+      <w:lvlText w:val="%6."/>
+      <w:lvlJc w:val="right"/>
+      <w:pPr>
+        <w:ind w:left="4320" w:hanging="180"/>
+      </w:pPr>
+    </w:lvl>
+    <w:lvl w:ilvl="6" w:tplc="0409000F" w:tentative="1">
+      <w:start w:val="1"/>
+      <w:numFmt w:val="decimal"/>
+      <w:lvlText w:val="%7."/>
+      <w:lvlJc w:val="left"/>
+      <w:pPr>
+        <w:ind w:left="5040" w:hanging="360"/>
+      </w:pPr>
+    </w:lvl>
+    <w:lvl w:ilvl="7" w:tplc="04090019" w:tentative="1">
+      <w:start w:val="1"/>
+      <w:numFmt w:val="lowerLetter"/>
+      <w:lvlText w:val="%8."/>
+      <w:lvlJc w:val="left"/>
+      <w:pPr>
+        <w:ind w:left="5760" w:hanging="360"/>
+      </w:pPr>
+    </w:lvl>
+    <w:lvl w:ilvl="8" w:tplc="0409001B" w:tentative="1">
+      <w:start w:val="1"/>
+      <w:numFmt w:val="lowerRoman"/>
+      <w:lvlText w:val="%9."/>
+      <w:lvlJc w:val="right"/>
+      <w:pPr>
+        <w:ind w:left="6480" w:hanging="180"/>
+      </w:pPr>
+    </w:lvl>
+  </w:abstractNum>
   <w:num w:numId="1">
+    <w:abstractNumId w:val="2"/>
+  </w:num>
+  <w:num w:numId="2">
     <w:abstractNumId w:val="0"/>
+  </w:num>
+  <w:num w:numId="3">
+    <w:abstractNumId w:val="1"/>
   </w:num>
 </w:numbering>
 </file>
@@ -1049,7 +3835,6 @@
   <w:style w:type="character" w:default="1" w:styleId="DefaultParagraphFont">
     <w:name w:val="Default Paragraph Font"/>
     <w:uiPriority w:val="1"/>
-    <w:semiHidden/>
     <w:unhideWhenUsed/>
   </w:style>
   <w:style w:type="table" w:default="1" w:styleId="TableNormal">

</xml_diff>